<commit_message>
minor changes on Resumo.docx
</commit_message>
<xml_diff>
--- a/docs/resumo/Resumo.docx
+++ b/docs/resumo/Resumo.docx
@@ -137,7 +137,19 @@
         <w:t xml:space="preserve"> </w:t>
       </w:r>
       <w:r>
-        <w:t>CMA - Centro de Matemática e Aplicações (UBI)</w:t>
+        <w:t>CMA</w:t>
+      </w:r>
+      <w:r>
+        <w:t>UBI</w:t>
+      </w:r>
+      <w:r>
+        <w:t xml:space="preserve"> - Centro de Matemática e Aplicações </w:t>
+      </w:r>
+      <w:r>
+        <w:t xml:space="preserve">da </w:t>
+      </w:r>
+      <w:r>
+        <w:t>Universidade da Beira Interior</w:t>
       </w:r>
     </w:p>
     <w:p>
@@ -589,6 +601,7 @@
         </w:rPr>
         <w:t xml:space="preserve"> o numericamente (usando a linguagem </w:t>
       </w:r>
+      <w:proofErr w:type="spellStart"/>
       <w:r>
         <w:rPr>
           <w:sz w:val="18"/>
@@ -601,7 +614,15 @@
           <w:sz w:val="18"/>
           <w:szCs w:val="22"/>
         </w:rPr>
-        <w:t>ython e as</w:t>
+        <w:t>ython</w:t>
+      </w:r>
+      <w:proofErr w:type="spellEnd"/>
+      <w:r>
+        <w:rPr>
+          <w:sz w:val="18"/>
+          <w:szCs w:val="22"/>
+        </w:rPr>
+        <w:t xml:space="preserve"> e as</w:t>
       </w:r>
     </w:p>
     <w:p>
@@ -619,6 +640,7 @@
         </w:rPr>
         <w:t xml:space="preserve">bibliotecas </w:t>
       </w:r>
+      <w:proofErr w:type="spellStart"/>
       <w:r>
         <w:rPr>
           <w:sz w:val="18"/>
@@ -631,8 +653,17 @@
           <w:sz w:val="18"/>
           <w:szCs w:val="22"/>
         </w:rPr>
-        <w:t xml:space="preserve">umpy e </w:t>
-      </w:r>
+        <w:t>umpy</w:t>
+      </w:r>
+      <w:proofErr w:type="spellEnd"/>
+      <w:r>
+        <w:rPr>
+          <w:sz w:val="18"/>
+          <w:szCs w:val="22"/>
+        </w:rPr>
+        <w:t xml:space="preserve"> e </w:t>
+      </w:r>
+      <w:proofErr w:type="spellStart"/>
       <w:r>
         <w:rPr>
           <w:sz w:val="18"/>
@@ -645,7 +676,15 @@
           <w:sz w:val="18"/>
           <w:szCs w:val="22"/>
         </w:rPr>
-        <w:t>cipy [</w:t>
+        <w:t>cipy</w:t>
+      </w:r>
+      <w:proofErr w:type="spellEnd"/>
+      <w:r>
+        <w:rPr>
+          <w:sz w:val="18"/>
+          <w:szCs w:val="22"/>
+        </w:rPr>
+        <w:t xml:space="preserve"> [</w:t>
       </w:r>
       <w:r>
         <w:rPr>
@@ -818,12 +857,37 @@
         </w:rPr>
         <w:t xml:space="preserve"> </w:t>
       </w:r>
-      <w:r>
-        <w:rPr>
-          <w:sz w:val="18"/>
-          <w:szCs w:val="22"/>
-        </w:rPr>
-        <w:t>fps e analisada com o programa Tracker [3]</w:t>
+      <w:proofErr w:type="spellStart"/>
+      <w:r>
+        <w:rPr>
+          <w:sz w:val="18"/>
+          <w:szCs w:val="22"/>
+        </w:rPr>
+        <w:t>fps</w:t>
+      </w:r>
+      <w:proofErr w:type="spellEnd"/>
+      <w:r>
+        <w:rPr>
+          <w:sz w:val="18"/>
+          <w:szCs w:val="22"/>
+        </w:rPr>
+        <w:t xml:space="preserve"> e analisada com o programa </w:t>
+      </w:r>
+      <w:proofErr w:type="spellStart"/>
+      <w:r>
+        <w:rPr>
+          <w:sz w:val="18"/>
+          <w:szCs w:val="22"/>
+        </w:rPr>
+        <w:t>Tracker</w:t>
+      </w:r>
+      <w:proofErr w:type="spellEnd"/>
+      <w:r>
+        <w:rPr>
+          <w:sz w:val="18"/>
+          <w:szCs w:val="22"/>
+        </w:rPr>
+        <w:t xml:space="preserve"> [3]</w:t>
       </w:r>
     </w:p>
     <w:p>
@@ -1069,6 +1133,18 @@
       <w:r>
         <w:t>YouTube</w:t>
       </w:r>
+      <w:r>
+        <w:t xml:space="preserve"> (</w:t>
+      </w:r>
+      <w:r>
+        <w:rPr>
+          <w:color w:val="9A4D00"/>
+        </w:rPr>
+        <w:t>https://www.youtube.com/watch?v=uiyMuHuCFo4</w:t>
+      </w:r>
+      <w:r>
+        <w:t>)</w:t>
+      </w:r>
     </w:p>
     <w:p>
       <w:pPr>
@@ -1077,37 +1153,64 @@
       <w:r>
         <w:t xml:space="preserve">[2] </w:t>
       </w:r>
+      <w:proofErr w:type="spellStart"/>
       <w:r>
         <w:t>P</w:t>
       </w:r>
       <w:r>
-        <w:t xml:space="preserve">ython, </w:t>
-      </w:r>
+        <w:t>ython</w:t>
+      </w:r>
+      <w:proofErr w:type="spellEnd"/>
+      <w:r>
+        <w:t xml:space="preserve">, </w:t>
+      </w:r>
+      <w:proofErr w:type="spellStart"/>
       <w:r>
         <w:t>N</w:t>
       </w:r>
       <w:r>
-        <w:t xml:space="preserve">umpy, </w:t>
-      </w:r>
+        <w:t>umpy</w:t>
+      </w:r>
+      <w:proofErr w:type="spellEnd"/>
+      <w:r>
+        <w:t xml:space="preserve">, </w:t>
+      </w:r>
+      <w:proofErr w:type="spellStart"/>
       <w:r>
         <w:t>S</w:t>
       </w:r>
       <w:r>
         <w:t>cipy</w:t>
       </w:r>
+      <w:proofErr w:type="spellEnd"/>
     </w:p>
     <w:p>
       <w:pPr>
         <w:pStyle w:val="10Referenciastexto"/>
         <w:rPr>
           <w:sz w:val="20"/>
+          <w:u w:val="single"/>
         </w:rPr>
       </w:pPr>
       <w:r>
         <w:t xml:space="preserve">[3] </w:t>
       </w:r>
+      <w:proofErr w:type="spellStart"/>
       <w:r>
         <w:t>Tracker</w:t>
+      </w:r>
+      <w:proofErr w:type="spellEnd"/>
+      <w:r>
+        <w:t xml:space="preserve"> (</w:t>
+      </w:r>
+      <w:r>
+        <w:rPr>
+          <w:color w:val="9A4D00"/>
+        </w:rPr>
+        <w:t>https://physlets.org/tracker/</w:t>
+      </w:r>
+      <w:r>
+        <w:t>)</w:t>
       </w:r>
     </w:p>
     <w:sectPr>

</xml_diff>

<commit_message>
final version of Resumo.docx
</commit_message>
<xml_diff>
--- a/docs/resumo/Resumo.docx
+++ b/docs/resumo/Resumo.docx
@@ -32,7 +32,13 @@
         </w:rPr>
       </w:pPr>
       <w:r>
-        <w:t>João Santos</w:t>
+        <w:t xml:space="preserve">João </w:t>
+      </w:r>
+      <w:r>
+        <w:t xml:space="preserve">MC </w:t>
+      </w:r>
+      <w:r>
+        <w:t>Santos</w:t>
       </w:r>
       <w:r>
         <w:rPr>
@@ -47,7 +53,13 @@
         <w:t xml:space="preserve"> </w:t>
       </w:r>
       <w:r>
-        <w:t>João Esteves</w:t>
+        <w:t xml:space="preserve">João </w:t>
+      </w:r>
+      <w:r>
+        <w:t xml:space="preserve">AN </w:t>
+      </w:r>
+      <w:r>
+        <w:t>Esteves</w:t>
       </w:r>
       <w:r>
         <w:rPr>
@@ -112,12 +124,6 @@
       </w:r>
       <w:r>
         <w:t>Laboratório de Instrumentação e Física Experimental de Partículas</w:t>
-      </w:r>
-      <w:r>
-        <w:t xml:space="preserve"> </w:t>
-      </w:r>
-      <w:r>
-        <w:t>(UC)</w:t>
       </w:r>
     </w:p>
     <w:p>
@@ -198,7 +204,9 @@
     </w:p>
     <w:p>
       <w:pPr>
-        <w:pStyle w:val="07Artigotexto"/>
+        <w:suppressAutoHyphens/>
+        <w:spacing w:before="0" w:line="300" w:lineRule="exact"/>
+        <w:ind w:right="1134" w:firstLine="0"/>
         <w:rPr>
           <w:sz w:val="18"/>
           <w:szCs w:val="22"/>
@@ -210,244 +218,300 @@
           <w:szCs w:val="22"/>
         </w:rPr>
         <w:t>Vários vídeos disponíveis na plataforma YouTube mostram a queda de uma mola</w:t>
+      </w:r>
+      <w:r>
+        <w:rPr>
+          <w:sz w:val="18"/>
+          <w:szCs w:val="22"/>
+        </w:rPr>
+        <w:t xml:space="preserve"> </w:t>
+      </w:r>
+      <w:r>
+        <w:rPr>
+          <w:sz w:val="18"/>
+          <w:szCs w:val="22"/>
+        </w:rPr>
+        <w:t>elástica a partir de uma situação de repouso estático em que ela se encontra</w:t>
+      </w:r>
+      <w:r>
+        <w:rPr>
+          <w:sz w:val="18"/>
+          <w:szCs w:val="22"/>
+        </w:rPr>
+        <w:t xml:space="preserve"> </w:t>
+      </w:r>
+      <w:r>
+        <w:rPr>
+          <w:sz w:val="18"/>
+          <w:szCs w:val="22"/>
+        </w:rPr>
+        <w:t>na vertical, suspensa da sua extremidade superior [1]. Estes vídeos são</w:t>
+      </w:r>
+      <w:r>
+        <w:rPr>
+          <w:sz w:val="18"/>
+          <w:szCs w:val="22"/>
+        </w:rPr>
+        <w:t xml:space="preserve"> </w:t>
+      </w:r>
+      <w:r>
+        <w:rPr>
+          <w:sz w:val="18"/>
+          <w:szCs w:val="22"/>
+        </w:rPr>
+        <w:t>interessantes porque mostram a extremidade inferior da mola como que a aguardar</w:t>
+      </w:r>
+      <w:r>
+        <w:rPr>
+          <w:sz w:val="18"/>
+          <w:szCs w:val="22"/>
+        </w:rPr>
+        <w:t xml:space="preserve"> </w:t>
+      </w:r>
+      <w:r>
+        <w:rPr>
+          <w:sz w:val="18"/>
+          <w:szCs w:val="22"/>
+        </w:rPr>
+        <w:t>que a extremidade superior a atinja, antes de começar o seu movimento de queda</w:t>
+      </w:r>
+      <w:r>
+        <w:rPr>
+          <w:sz w:val="18"/>
+          <w:szCs w:val="22"/>
+        </w:rPr>
+        <w:t xml:space="preserve"> </w:t>
+      </w:r>
+      <w:r>
+        <w:rPr>
+          <w:sz w:val="18"/>
+          <w:szCs w:val="22"/>
+        </w:rPr>
+        <w:t xml:space="preserve">propriamente dito. </w:t>
       </w:r>
     </w:p>
     <w:p>
       <w:pPr>
-        <w:pStyle w:val="07Artigotexto"/>
-        <w:rPr>
-          <w:sz w:val="18"/>
-          <w:szCs w:val="22"/>
-        </w:rPr>
-      </w:pPr>
-      <w:r>
-        <w:rPr>
-          <w:sz w:val="18"/>
-          <w:szCs w:val="22"/>
-        </w:rPr>
-        <w:t>elástica a partir de uma situação de repouso estático em que ela se encontra</w:t>
+        <w:suppressAutoHyphens/>
+        <w:spacing w:before="0" w:line="300" w:lineRule="exact"/>
+        <w:ind w:right="1134" w:firstLine="0"/>
+        <w:rPr>
+          <w:sz w:val="18"/>
+          <w:szCs w:val="22"/>
+        </w:rPr>
+      </w:pPr>
+      <w:r>
+        <w:rPr>
+          <w:sz w:val="18"/>
+          <w:szCs w:val="22"/>
+        </w:rPr>
+        <w:t>A explicação deste comportamento é dada pela elasticidade da mola. A onda</w:t>
+      </w:r>
+      <w:r>
+        <w:rPr>
+          <w:sz w:val="18"/>
+          <w:szCs w:val="22"/>
+        </w:rPr>
+        <w:t xml:space="preserve"> </w:t>
+      </w:r>
+      <w:r>
+        <w:rPr>
+          <w:sz w:val="18"/>
+          <w:szCs w:val="22"/>
+        </w:rPr>
+        <w:t>de deformação gerada na extremidade superior da mola no instante em que ela é solta e inicia o seu movimento propaga-se</w:t>
+      </w:r>
+      <w:r>
+        <w:rPr>
+          <w:sz w:val="18"/>
+          <w:szCs w:val="22"/>
+        </w:rPr>
+        <w:t xml:space="preserve"> </w:t>
+      </w:r>
+      <w:r>
+        <w:rPr>
+          <w:sz w:val="18"/>
+          <w:szCs w:val="22"/>
+        </w:rPr>
+        <w:t>longitudinalmente com uma velocidade finita, e só quando atinge a extremidade</w:t>
+      </w:r>
+      <w:r>
+        <w:rPr>
+          <w:sz w:val="18"/>
+          <w:szCs w:val="22"/>
+        </w:rPr>
+        <w:t xml:space="preserve"> </w:t>
+      </w:r>
+      <w:r>
+        <w:rPr>
+          <w:sz w:val="18"/>
+          <w:szCs w:val="22"/>
+        </w:rPr>
+        <w:t>inferior, alterando aí o estado de deformação inicial, se modifica o</w:t>
+      </w:r>
+      <w:r>
+        <w:rPr>
+          <w:sz w:val="18"/>
+          <w:szCs w:val="22"/>
+        </w:rPr>
+        <w:t xml:space="preserve"> </w:t>
+      </w:r>
+      <w:r>
+        <w:rPr>
+          <w:sz w:val="18"/>
+          <w:szCs w:val="22"/>
+        </w:rPr>
+        <w:t>equilíbrio de forças (peso e força elástica) que mantinham esta extremidade em</w:t>
+      </w:r>
+      <w:r>
+        <w:rPr>
+          <w:sz w:val="18"/>
+          <w:szCs w:val="22"/>
+        </w:rPr>
+        <w:t xml:space="preserve"> </w:t>
+      </w:r>
+      <w:r>
+        <w:rPr>
+          <w:sz w:val="18"/>
+          <w:szCs w:val="22"/>
+        </w:rPr>
+        <w:t>repouso.</w:t>
       </w:r>
     </w:p>
     <w:p>
       <w:pPr>
-        <w:pStyle w:val="07Artigotexto"/>
-        <w:rPr>
-          <w:sz w:val="18"/>
-          <w:szCs w:val="22"/>
-        </w:rPr>
-      </w:pPr>
-      <w:r>
-        <w:rPr>
-          <w:sz w:val="18"/>
-          <w:szCs w:val="22"/>
-        </w:rPr>
-        <w:t>na vertical, suspensa da sua extremidade superior [1]. Estes vídeos são</w:t>
+        <w:suppressAutoHyphens/>
+        <w:spacing w:before="0" w:line="300" w:lineRule="exact"/>
+        <w:ind w:right="1134" w:firstLine="0"/>
+        <w:rPr>
+          <w:sz w:val="18"/>
+          <w:szCs w:val="22"/>
+        </w:rPr>
+      </w:pPr>
+      <w:r>
+        <w:rPr>
+          <w:sz w:val="18"/>
+          <w:szCs w:val="22"/>
+        </w:rPr>
+        <w:t>Claramente, o modelo elementar de mola ideal, em que se despreza a sua massa,</w:t>
+      </w:r>
+      <w:r>
+        <w:rPr>
+          <w:sz w:val="18"/>
+          <w:szCs w:val="22"/>
+        </w:rPr>
+        <w:t xml:space="preserve"> </w:t>
+      </w:r>
+      <w:r>
+        <w:rPr>
+          <w:sz w:val="18"/>
+          <w:szCs w:val="22"/>
+        </w:rPr>
+        <w:t>é insuficiente para enquadrar esta explicação, uma vez que</w:t>
+      </w:r>
+      <w:r>
+        <w:rPr>
+          <w:sz w:val="18"/>
+          <w:szCs w:val="22"/>
+        </w:rPr>
+        <w:t xml:space="preserve"> </w:t>
+      </w:r>
+      <w:r>
+        <w:rPr>
+          <w:sz w:val="18"/>
+          <w:szCs w:val="22"/>
+        </w:rPr>
+        <w:t>(1) não tendo massa, não tem inércia; logo, a sua deformação é sempre uniforme, o que significa que a força elástica sobre a extremidade inferior altera-se instantaneamente assim que a extremidade superior inicia a</w:t>
+      </w:r>
+      <w:r>
+        <w:rPr>
+          <w:sz w:val="18"/>
+          <w:szCs w:val="22"/>
+        </w:rPr>
+        <w:t xml:space="preserve"> </w:t>
+      </w:r>
+      <w:r>
+        <w:rPr>
+          <w:sz w:val="18"/>
+          <w:szCs w:val="22"/>
+        </w:rPr>
+        <w:t>sua queda; (2) não tendo massa, a mola não tem peso, ou seja, nem sequer cai!</w:t>
+      </w:r>
+      <w:r>
+        <w:rPr>
+          <w:sz w:val="18"/>
+          <w:szCs w:val="22"/>
+        </w:rPr>
+        <w:t xml:space="preserve"> </w:t>
+      </w:r>
+      <w:r>
+        <w:rPr>
+          <w:sz w:val="18"/>
+          <w:szCs w:val="22"/>
+        </w:rPr>
+        <w:t>Mas será possível dar conta deste comportamento das molas reais considerando</w:t>
+      </w:r>
+      <w:r>
+        <w:rPr>
+          <w:sz w:val="18"/>
+          <w:szCs w:val="22"/>
+        </w:rPr>
+        <w:t xml:space="preserve"> </w:t>
+      </w:r>
+      <w:r>
+        <w:rPr>
+          <w:sz w:val="18"/>
+          <w:szCs w:val="22"/>
+        </w:rPr>
+        <w:t>molas ideais com massas distribuídas regularmente ao longo do seu</w:t>
+      </w:r>
+      <w:r>
+        <w:rPr>
+          <w:sz w:val="18"/>
+          <w:szCs w:val="22"/>
+        </w:rPr>
+        <w:t xml:space="preserve"> </w:t>
+      </w:r>
+      <w:r>
+        <w:rPr>
+          <w:sz w:val="18"/>
+          <w:szCs w:val="22"/>
+        </w:rPr>
+        <w:t>comprimento?</w:t>
       </w:r>
     </w:p>
     <w:p>
       <w:pPr>
-        <w:pStyle w:val="07Artigotexto"/>
-        <w:rPr>
-          <w:sz w:val="18"/>
-          <w:szCs w:val="22"/>
-        </w:rPr>
-      </w:pPr>
-      <w:r>
-        <w:rPr>
-          <w:sz w:val="18"/>
-          <w:szCs w:val="22"/>
-        </w:rPr>
-        <w:t xml:space="preserve">interessantes </w:t>
-      </w:r>
-      <w:r>
-        <w:rPr>
-          <w:sz w:val="18"/>
-          <w:szCs w:val="22"/>
-        </w:rPr>
-        <w:t>porque</w:t>
-      </w:r>
-      <w:r>
-        <w:rPr>
-          <w:sz w:val="18"/>
-          <w:szCs w:val="22"/>
-        </w:rPr>
-        <w:t xml:space="preserve"> mostram a extremidade inferior da mola como que a aguardar</w:t>
-      </w:r>
-    </w:p>
-    <w:p>
-      <w:pPr>
-        <w:pStyle w:val="07Artigotexto"/>
-        <w:rPr>
-          <w:sz w:val="18"/>
-          <w:szCs w:val="22"/>
-        </w:rPr>
-      </w:pPr>
-      <w:r>
-        <w:rPr>
-          <w:sz w:val="18"/>
-          <w:szCs w:val="22"/>
-        </w:rPr>
-        <w:t>que a extremidade superior a atinja, antes de começar o seu movimento de queda</w:t>
-      </w:r>
-    </w:p>
-    <w:p>
-      <w:pPr>
-        <w:pStyle w:val="07Artigotexto"/>
-        <w:rPr>
-          <w:sz w:val="18"/>
-          <w:szCs w:val="22"/>
-        </w:rPr>
-      </w:pPr>
-      <w:r>
-        <w:rPr>
-          <w:sz w:val="18"/>
-          <w:szCs w:val="22"/>
-        </w:rPr>
-        <w:t xml:space="preserve">propriamente dito. </w:t>
-      </w:r>
-    </w:p>
-    <w:p>
-      <w:pPr>
-        <w:pStyle w:val="07Artigotexto"/>
-        <w:rPr>
-          <w:sz w:val="18"/>
-          <w:szCs w:val="22"/>
-        </w:rPr>
-      </w:pPr>
-      <w:r>
-        <w:rPr>
-          <w:sz w:val="18"/>
-          <w:szCs w:val="22"/>
-        </w:rPr>
-        <w:t>A explicação deste comportamento é dada pela teoria da elasticidade. A onda</w:t>
-      </w:r>
-    </w:p>
-    <w:p>
-      <w:pPr>
-        <w:pStyle w:val="07Artigotexto"/>
-        <w:rPr>
-          <w:sz w:val="18"/>
-          <w:szCs w:val="22"/>
-        </w:rPr>
-      </w:pPr>
-      <w:r>
-        <w:rPr>
-          <w:sz w:val="18"/>
-          <w:szCs w:val="22"/>
-        </w:rPr>
-        <w:t>de deformação gerada na extremidade superior da mola quando é solta propaga-se</w:t>
-      </w:r>
-    </w:p>
-    <w:p>
-      <w:pPr>
-        <w:pStyle w:val="07Artigotexto"/>
-        <w:rPr>
-          <w:sz w:val="18"/>
-          <w:szCs w:val="22"/>
-        </w:rPr>
-      </w:pPr>
-      <w:r>
-        <w:rPr>
-          <w:sz w:val="18"/>
-          <w:szCs w:val="22"/>
-        </w:rPr>
-        <w:t>longitudinalmente com uma velocidade finita, e só quando atinge a extremidade</w:t>
-      </w:r>
-    </w:p>
-    <w:p>
-      <w:pPr>
-        <w:pStyle w:val="07Artigotexto"/>
-        <w:rPr>
-          <w:sz w:val="18"/>
-          <w:szCs w:val="22"/>
-        </w:rPr>
-      </w:pPr>
-      <w:r>
-        <w:rPr>
-          <w:sz w:val="18"/>
-          <w:szCs w:val="22"/>
-        </w:rPr>
-        <w:t>inferior, alterando aí o estado de deformação inicial, se modifica o</w:t>
-      </w:r>
-    </w:p>
-    <w:p>
-      <w:pPr>
-        <w:pStyle w:val="07Artigotexto"/>
-        <w:rPr>
-          <w:sz w:val="18"/>
-          <w:szCs w:val="22"/>
-        </w:rPr>
-      </w:pPr>
-      <w:r>
-        <w:rPr>
-          <w:sz w:val="18"/>
-          <w:szCs w:val="22"/>
-        </w:rPr>
-        <w:t>equilíbrio de forças (peso e força elástica) que mantinham esta extremidade em</w:t>
-      </w:r>
-    </w:p>
-    <w:p>
-      <w:pPr>
-        <w:pStyle w:val="07Artigotexto"/>
-        <w:rPr>
-          <w:sz w:val="18"/>
-          <w:szCs w:val="22"/>
-        </w:rPr>
-      </w:pPr>
-      <w:r>
-        <w:rPr>
-          <w:sz w:val="18"/>
-          <w:szCs w:val="22"/>
-        </w:rPr>
-        <w:t>repouso.</w:t>
-      </w:r>
-    </w:p>
-    <w:p>
-      <w:pPr>
-        <w:pStyle w:val="07Artigotexto"/>
-        <w:rPr>
-          <w:sz w:val="18"/>
-          <w:szCs w:val="22"/>
-        </w:rPr>
-      </w:pPr>
-      <w:r>
-        <w:rPr>
-          <w:sz w:val="18"/>
-          <w:szCs w:val="22"/>
-        </w:rPr>
-        <w:t>Claramente, o modelo elementar de mola ideal, em que se despreza a sua massa,</w:t>
-      </w:r>
-    </w:p>
-    <w:p>
-      <w:pPr>
-        <w:pStyle w:val="07Artigotexto"/>
-        <w:rPr>
-          <w:sz w:val="18"/>
-          <w:szCs w:val="22"/>
-        </w:rPr>
-      </w:pPr>
-      <w:r>
-        <w:rPr>
-          <w:sz w:val="18"/>
-          <w:szCs w:val="22"/>
-        </w:rPr>
-        <w:t>é insuficiente para enquadrar esta explicação, uma vez que não tendo massa,</w:t>
-      </w:r>
-    </w:p>
-    <w:p>
-      <w:pPr>
-        <w:pStyle w:val="07Artigotexto"/>
-        <w:rPr>
-          <w:sz w:val="18"/>
-          <w:szCs w:val="22"/>
-        </w:rPr>
-      </w:pPr>
-      <w:r>
-        <w:rPr>
-          <w:sz w:val="18"/>
-          <w:szCs w:val="22"/>
-        </w:rPr>
-        <w:t>(1)</w:t>
+        <w:suppressAutoHyphens/>
+        <w:spacing w:before="0" w:line="300" w:lineRule="exact"/>
+        <w:ind w:right="1134" w:firstLine="0"/>
+        <w:rPr>
+          <w:sz w:val="18"/>
+          <w:szCs w:val="22"/>
+        </w:rPr>
+      </w:pPr>
+      <w:r>
+        <w:rPr>
+          <w:sz w:val="18"/>
+          <w:szCs w:val="22"/>
+        </w:rPr>
+        <w:t xml:space="preserve">Neste trabalho analisa-se o numericamente (usando a linguagem </w:t>
+      </w:r>
+      <w:proofErr w:type="spellStart"/>
+      <w:r>
+        <w:rPr>
+          <w:sz w:val="18"/>
+          <w:szCs w:val="22"/>
+        </w:rPr>
+        <w:t>Python</w:t>
+      </w:r>
+      <w:proofErr w:type="spellEnd"/>
+      <w:r>
+        <w:rPr>
+          <w:sz w:val="18"/>
+          <w:szCs w:val="22"/>
+        </w:rPr>
+        <w:t xml:space="preserve"> e as</w:t>
       </w:r>
       <w:r>
         <w:rPr>
@@ -461,145 +525,7 @@
           <w:sz w:val="18"/>
           <w:szCs w:val="22"/>
         </w:rPr>
-        <w:t>a sua deformação é sempre uniforme; logo, a força sobre a extremidade</w:t>
-      </w:r>
-    </w:p>
-    <w:p>
-      <w:pPr>
-        <w:pStyle w:val="07Artigotexto"/>
-        <w:rPr>
-          <w:sz w:val="18"/>
-          <w:szCs w:val="22"/>
-        </w:rPr>
-      </w:pPr>
-      <w:r>
-        <w:rPr>
-          <w:sz w:val="18"/>
-          <w:szCs w:val="22"/>
-        </w:rPr>
-        <w:t>inferior altera-se instantaneamente assim que a extremidade superior inicia a</w:t>
-      </w:r>
-    </w:p>
-    <w:p>
-      <w:pPr>
-        <w:pStyle w:val="07Artigotexto"/>
-        <w:rPr>
-          <w:sz w:val="18"/>
-          <w:szCs w:val="22"/>
-        </w:rPr>
-      </w:pPr>
-      <w:r>
-        <w:rPr>
-          <w:sz w:val="18"/>
-          <w:szCs w:val="22"/>
-        </w:rPr>
-        <w:t>sua queda, e (2)</w:t>
-      </w:r>
-      <w:r>
-        <w:rPr>
-          <w:sz w:val="18"/>
-          <w:szCs w:val="22"/>
-        </w:rPr>
-        <w:t xml:space="preserve"> </w:t>
-      </w:r>
-      <w:r>
-        <w:rPr>
-          <w:sz w:val="18"/>
-          <w:szCs w:val="22"/>
-        </w:rPr>
-        <w:t>a mola não fica sujeita à gravidade, ou seja, nem sequer cai!</w:t>
-      </w:r>
-    </w:p>
-    <w:p>
-      <w:pPr>
-        <w:pStyle w:val="07Artigotexto"/>
-        <w:rPr>
-          <w:sz w:val="18"/>
-          <w:szCs w:val="22"/>
-        </w:rPr>
-      </w:pPr>
-      <w:r>
-        <w:rPr>
-          <w:sz w:val="18"/>
-          <w:szCs w:val="22"/>
-        </w:rPr>
-        <w:t>Mas será possível dar conta deste comportamento das molas reais considerando</w:t>
-      </w:r>
-    </w:p>
-    <w:p>
-      <w:pPr>
-        <w:pStyle w:val="07Artigotexto"/>
-        <w:rPr>
-          <w:sz w:val="18"/>
-          <w:szCs w:val="22"/>
-        </w:rPr>
-      </w:pPr>
-      <w:r>
-        <w:rPr>
-          <w:sz w:val="18"/>
-          <w:szCs w:val="22"/>
-        </w:rPr>
-        <w:t xml:space="preserve">molas ideais com massas distribuídas </w:t>
-      </w:r>
-      <w:r>
-        <w:rPr>
-          <w:sz w:val="18"/>
-          <w:szCs w:val="22"/>
-        </w:rPr>
-        <w:t>regularmente</w:t>
-      </w:r>
-      <w:r>
-        <w:rPr>
-          <w:sz w:val="18"/>
-          <w:szCs w:val="22"/>
-        </w:rPr>
-        <w:t xml:space="preserve"> ao longo do seu</w:t>
-      </w:r>
-    </w:p>
-    <w:p>
-      <w:pPr>
-        <w:pStyle w:val="07Artigotexto"/>
-        <w:rPr>
-          <w:sz w:val="18"/>
-          <w:szCs w:val="22"/>
-        </w:rPr>
-      </w:pPr>
-      <w:r>
-        <w:rPr>
-          <w:sz w:val="18"/>
-          <w:szCs w:val="22"/>
-        </w:rPr>
-        <w:t>comprimento?</w:t>
-      </w:r>
-    </w:p>
-    <w:p>
-      <w:pPr>
-        <w:pStyle w:val="07Artigotexto"/>
-        <w:rPr>
-          <w:sz w:val="18"/>
-          <w:szCs w:val="22"/>
-        </w:rPr>
-      </w:pPr>
-      <w:r>
-        <w:rPr>
-          <w:sz w:val="18"/>
-          <w:szCs w:val="22"/>
-        </w:rPr>
-        <w:t xml:space="preserve">Neste trabalho </w:t>
-      </w:r>
-      <w:r>
-        <w:rPr>
-          <w:sz w:val="18"/>
-          <w:szCs w:val="22"/>
-        </w:rPr>
-        <w:t>analisa-se</w:t>
-      </w:r>
-      <w:r>
-        <w:rPr>
-          <w:sz w:val="18"/>
-          <w:szCs w:val="22"/>
-        </w:rPr>
-        <w:t xml:space="preserve"> o numericamente (usando a linguagem </w:t>
+        <w:t xml:space="preserve">bibliotecas </w:t>
       </w:r>
       <w:proofErr w:type="spellStart"/>
       <w:r>
@@ -607,14 +533,7 @@
           <w:sz w:val="18"/>
           <w:szCs w:val="22"/>
         </w:rPr>
-        <w:t>P</w:t>
-      </w:r>
-      <w:r>
-        <w:rPr>
-          <w:sz w:val="18"/>
-          <w:szCs w:val="22"/>
-        </w:rPr>
-        <w:t>ython</w:t>
+        <w:t>Numpy</w:t>
       </w:r>
       <w:proofErr w:type="spellEnd"/>
       <w:r>
@@ -622,23 +541,7 @@
           <w:sz w:val="18"/>
           <w:szCs w:val="22"/>
         </w:rPr>
-        <w:t xml:space="preserve"> e as</w:t>
-      </w:r>
-    </w:p>
-    <w:p>
-      <w:pPr>
-        <w:pStyle w:val="07Artigotexto"/>
-        <w:rPr>
-          <w:sz w:val="18"/>
-          <w:szCs w:val="22"/>
-        </w:rPr>
-      </w:pPr>
-      <w:r>
-        <w:rPr>
-          <w:sz w:val="18"/>
-          <w:szCs w:val="22"/>
-        </w:rPr>
-        <w:t xml:space="preserve">bibliotecas </w:t>
+        <w:t xml:space="preserve"> e </w:t>
       </w:r>
       <w:proofErr w:type="spellStart"/>
       <w:r>
@@ -646,14 +549,7 @@
           <w:sz w:val="18"/>
           <w:szCs w:val="22"/>
         </w:rPr>
-        <w:t>N</w:t>
-      </w:r>
-      <w:r>
-        <w:rPr>
-          <w:sz w:val="18"/>
-          <w:szCs w:val="22"/>
-        </w:rPr>
-        <w:t>umpy</w:t>
+        <w:t>Scipy</w:t>
       </w:r>
       <w:proofErr w:type="spellEnd"/>
       <w:r>
@@ -661,75 +557,36 @@
           <w:sz w:val="18"/>
           <w:szCs w:val="22"/>
         </w:rPr>
-        <w:t xml:space="preserve"> e </w:t>
-      </w:r>
-      <w:proofErr w:type="spellStart"/>
-      <w:r>
-        <w:rPr>
-          <w:sz w:val="18"/>
-          <w:szCs w:val="22"/>
-        </w:rPr>
-        <w:t>S</w:t>
-      </w:r>
-      <w:r>
-        <w:rPr>
-          <w:sz w:val="18"/>
-          <w:szCs w:val="22"/>
-        </w:rPr>
-        <w:t>cipy</w:t>
-      </w:r>
-      <w:proofErr w:type="spellEnd"/>
-      <w:r>
-        <w:rPr>
-          <w:sz w:val="18"/>
-          <w:szCs w:val="22"/>
-        </w:rPr>
-        <w:t xml:space="preserve"> [</w:t>
-      </w:r>
-      <w:r>
-        <w:rPr>
-          <w:sz w:val="18"/>
-          <w:szCs w:val="22"/>
-        </w:rPr>
-        <w:t>2</w:t>
-      </w:r>
-      <w:r>
-        <w:rPr>
-          <w:sz w:val="18"/>
-          <w:szCs w:val="22"/>
-        </w:rPr>
-        <w:t xml:space="preserve">]) o movimento de queda de um sistema formado por </w:t>
+        <w:t xml:space="preserve"> [2]) o movimento de queda de um sistema formado por </w:t>
       </w:r>
       <m:oMath>
         <m:r>
           <w:rPr>
             <w:rFonts w:ascii="Cambria Math" w:hAnsi="Cambria Math"/>
-            <w:sz w:val="18"/>
-            <w:szCs w:val="22"/>
+            <w:sz w:val="20"/>
           </w:rPr>
           <m:t>N</m:t>
         </m:r>
       </m:oMath>
+      <w:r>
+        <w:rPr>
+          <w:sz w:val="20"/>
+        </w:rPr>
+        <w:t xml:space="preserve"> </w:t>
+      </w:r>
+      <w:r>
+        <w:rPr>
+          <w:sz w:val="18"/>
+          <w:szCs w:val="22"/>
+        </w:rPr>
+        <w:t>massas iguais ligadas sequencialmente por molas iguais.</w:t>
+      </w:r>
     </w:p>
     <w:p>
       <w:pPr>
-        <w:pStyle w:val="07Artigotexto"/>
-        <w:rPr>
-          <w:sz w:val="18"/>
-          <w:szCs w:val="22"/>
-        </w:rPr>
-      </w:pPr>
-      <w:r>
-        <w:rPr>
-          <w:sz w:val="18"/>
-          <w:szCs w:val="22"/>
-        </w:rPr>
-        <w:t>massas iguais ligadas sequencialmente por molas iguais.</w:t>
-      </w:r>
-    </w:p>
-    <w:p>
-      <w:pPr>
-        <w:pStyle w:val="07Artigotexto"/>
+        <w:suppressAutoHyphens/>
+        <w:spacing w:before="0" w:line="300" w:lineRule="exact"/>
+        <w:ind w:right="1134" w:firstLine="0"/>
         <w:rPr>
           <w:sz w:val="18"/>
           <w:szCs w:val="22"/>
@@ -742,15 +599,13 @@
         </w:rPr>
         <w:t>Esta conclusão foi verificada experimentalmente usando uma mola real de aço e</w:t>
       </w:r>
-    </w:p>
-    <w:p>
-      <w:pPr>
-        <w:pStyle w:val="07Artigotexto"/>
-        <w:rPr>
-          <w:sz w:val="18"/>
-          <w:szCs w:val="22"/>
-        </w:rPr>
-      </w:pPr>
+      <w:r>
+        <w:rPr>
+          <w:sz w:val="18"/>
+          <w:szCs w:val="22"/>
+        </w:rPr>
+        <w:t xml:space="preserve"> </w:t>
+      </w:r>
       <w:r>
         <w:rPr>
           <w:sz w:val="18"/>
@@ -762,8 +617,7 @@
         <m:r>
           <w:rPr>
             <w:rFonts w:ascii="Cambria Math" w:hAnsi="Cambria Math"/>
-            <w:sz w:val="18"/>
-            <w:szCs w:val="22"/>
+            <w:sz w:val="20"/>
           </w:rPr>
           <m:t>N=2</m:t>
         </m:r>
@@ -779,8 +633,7 @@
         <m:r>
           <w:rPr>
             <w:rFonts w:ascii="Cambria Math" w:hAnsi="Cambria Math"/>
-            <w:sz w:val="18"/>
-            <w:szCs w:val="22"/>
+            <w:sz w:val="20"/>
           </w:rPr>
           <m:t>N=3</m:t>
         </m:r>
@@ -790,65 +643,107 @@
           <w:sz w:val="18"/>
           <w:szCs w:val="22"/>
         </w:rPr>
-        <w:t>. A queda deste sistema</w:t>
+        <w:t>.</w:t>
+      </w:r>
+      <w:r>
+        <w:rPr>
+          <w:sz w:val="18"/>
+          <w:szCs w:val="22"/>
+        </w:rPr>
+        <w:t xml:space="preserve"> </w:t>
+      </w:r>
+      <w:r>
+        <w:rPr>
+          <w:sz w:val="18"/>
+          <w:szCs w:val="22"/>
+        </w:rPr>
+        <w:t xml:space="preserve">A queda deste </w:t>
+      </w:r>
+      <w:r>
+        <w:rPr>
+          <w:sz w:val="18"/>
+          <w:szCs w:val="22"/>
+        </w:rPr>
+        <w:lastRenderedPageBreak/>
+        <w:t>sistema</w:t>
+      </w:r>
+      <w:r>
+        <w:rPr>
+          <w:sz w:val="18"/>
+          <w:szCs w:val="22"/>
+        </w:rPr>
+        <w:t xml:space="preserve"> </w:t>
+      </w:r>
+      <w:r>
+        <w:rPr>
+          <w:sz w:val="18"/>
+          <w:szCs w:val="22"/>
+        </w:rPr>
+        <w:t xml:space="preserve">foi registada em vídeo a 120 </w:t>
+      </w:r>
+      <w:proofErr w:type="spellStart"/>
+      <w:r>
+        <w:rPr>
+          <w:sz w:val="18"/>
+          <w:szCs w:val="22"/>
+        </w:rPr>
+        <w:t>fps</w:t>
+      </w:r>
+      <w:proofErr w:type="spellEnd"/>
+      <w:r>
+        <w:rPr>
+          <w:sz w:val="18"/>
+          <w:szCs w:val="22"/>
+        </w:rPr>
+        <w:t xml:space="preserve"> e analisada com o programa </w:t>
+      </w:r>
+      <w:proofErr w:type="spellStart"/>
+      <w:r>
+        <w:rPr>
+          <w:sz w:val="18"/>
+          <w:szCs w:val="22"/>
+        </w:rPr>
+        <w:t>Tracker</w:t>
+      </w:r>
+      <w:proofErr w:type="spellEnd"/>
+      <w:r>
+        <w:rPr>
+          <w:sz w:val="18"/>
+          <w:szCs w:val="22"/>
+        </w:rPr>
+        <w:t xml:space="preserve"> [3]</w:t>
+      </w:r>
+      <w:r>
+        <w:rPr>
+          <w:sz w:val="18"/>
+          <w:szCs w:val="22"/>
+        </w:rPr>
+        <w:t xml:space="preserve"> </w:t>
+      </w:r>
+      <w:r>
+        <w:rPr>
+          <w:sz w:val="18"/>
+          <w:szCs w:val="22"/>
+        </w:rPr>
+        <w:t>para recolher as posições das diferentes massas como funções do tempo.</w:t>
       </w:r>
     </w:p>
     <w:p>
       <w:pPr>
-        <w:pStyle w:val="07Artigotexto"/>
-        <w:rPr>
-          <w:sz w:val="18"/>
-          <w:szCs w:val="22"/>
-        </w:rPr>
-      </w:pPr>
-      <w:r>
-        <w:rPr>
-          <w:sz w:val="18"/>
-          <w:szCs w:val="22"/>
-        </w:rPr>
-        <w:t xml:space="preserve">foi registada em </w:t>
-      </w:r>
-      <w:r>
-        <w:rPr>
-          <w:sz w:val="18"/>
-          <w:szCs w:val="22"/>
-        </w:rPr>
-        <w:t>v</w:t>
-      </w:r>
-      <w:r>
-        <w:rPr>
-          <w:sz w:val="18"/>
-          <w:szCs w:val="22"/>
-        </w:rPr>
-        <w:t>í</w:t>
-      </w:r>
-      <w:r>
-        <w:rPr>
-          <w:sz w:val="18"/>
-          <w:szCs w:val="22"/>
-        </w:rPr>
-        <w:t>d</w:t>
-      </w:r>
-      <w:r>
-        <w:rPr>
-          <w:sz w:val="18"/>
-          <w:szCs w:val="22"/>
-        </w:rPr>
-        <w:t>e</w:t>
-      </w:r>
-      <w:r>
-        <w:rPr>
-          <w:sz w:val="18"/>
-          <w:szCs w:val="22"/>
-        </w:rPr>
-        <w:t>o</w:t>
-      </w:r>
-      <w:r>
-        <w:rPr>
-          <w:sz w:val="18"/>
-          <w:szCs w:val="22"/>
-        </w:rPr>
-        <w:t xml:space="preserve"> a 120</w:t>
+        <w:suppressAutoHyphens/>
+        <w:spacing w:before="0" w:line="300" w:lineRule="exact"/>
+        <w:ind w:right="1134" w:firstLine="0"/>
+        <w:rPr>
+          <w:sz w:val="18"/>
+          <w:szCs w:val="22"/>
+        </w:rPr>
+      </w:pPr>
+      <w:r>
+        <w:rPr>
+          <w:sz w:val="18"/>
+          <w:szCs w:val="22"/>
+        </w:rPr>
+        <w:t>Verifica-se que a queda das molas reais pode de facto ser aproximada</w:t>
       </w:r>
       <w:r>
         <w:rPr>
@@ -857,80 +752,6 @@
         </w:rPr>
         <w:t xml:space="preserve"> </w:t>
       </w:r>
-      <w:proofErr w:type="spellStart"/>
-      <w:r>
-        <w:rPr>
-          <w:sz w:val="18"/>
-          <w:szCs w:val="22"/>
-        </w:rPr>
-        <w:t>fps</w:t>
-      </w:r>
-      <w:proofErr w:type="spellEnd"/>
-      <w:r>
-        <w:rPr>
-          <w:sz w:val="18"/>
-          <w:szCs w:val="22"/>
-        </w:rPr>
-        <w:t xml:space="preserve"> e analisada com o programa </w:t>
-      </w:r>
-      <w:proofErr w:type="spellStart"/>
-      <w:r>
-        <w:rPr>
-          <w:sz w:val="18"/>
-          <w:szCs w:val="22"/>
-        </w:rPr>
-        <w:t>Tracker</w:t>
-      </w:r>
-      <w:proofErr w:type="spellEnd"/>
-      <w:r>
-        <w:rPr>
-          <w:sz w:val="18"/>
-          <w:szCs w:val="22"/>
-        </w:rPr>
-        <w:t xml:space="preserve"> [3]</w:t>
-      </w:r>
-    </w:p>
-    <w:p>
-      <w:pPr>
-        <w:pStyle w:val="07Artigotexto"/>
-        <w:rPr>
-          <w:sz w:val="18"/>
-          <w:szCs w:val="22"/>
-        </w:rPr>
-      </w:pPr>
-      <w:r>
-        <w:rPr>
-          <w:sz w:val="18"/>
-          <w:szCs w:val="22"/>
-        </w:rPr>
-        <w:lastRenderedPageBreak/>
-        <w:t>para recolher as posições das diferentes massas como funções do tempo.</w:t>
-      </w:r>
-    </w:p>
-    <w:p>
-      <w:pPr>
-        <w:pStyle w:val="07Artigotexto"/>
-        <w:rPr>
-          <w:sz w:val="18"/>
-          <w:szCs w:val="22"/>
-        </w:rPr>
-      </w:pPr>
-      <w:r>
-        <w:rPr>
-          <w:sz w:val="18"/>
-          <w:szCs w:val="22"/>
-        </w:rPr>
-        <w:t>Verifica-se que a queda das molas reais pode de facto ser aproximada</w:t>
-      </w:r>
-    </w:p>
-    <w:p>
-      <w:pPr>
-        <w:pStyle w:val="07Artigotexto"/>
-        <w:rPr>
-          <w:sz w:val="18"/>
-          <w:szCs w:val="22"/>
-        </w:rPr>
-      </w:pPr>
       <w:r>
         <w:rPr>
           <w:sz w:val="18"/>
@@ -938,42 +759,25 @@
         </w:rPr>
         <w:t>com este modelo e que, como seria de esperar, a aproximação é tanto melhor</w:t>
       </w:r>
-    </w:p>
-    <w:p>
-      <w:pPr>
-        <w:pStyle w:val="07Artigotexto"/>
-        <w:rPr>
-          <w:sz w:val="18"/>
-          <w:szCs w:val="22"/>
-        </w:rPr>
-      </w:pPr>
-      <w:r>
-        <w:rPr>
-          <w:sz w:val="18"/>
-          <w:szCs w:val="22"/>
-        </w:rPr>
-        <w:t>quanto maior</w:t>
-      </w:r>
-      <w:r>
-        <w:rPr>
-          <w:sz w:val="18"/>
-          <w:szCs w:val="22"/>
-        </w:rPr>
-        <w:t xml:space="preserve"> for</w:t>
-      </w:r>
       <w:r>
         <w:rPr>
           <w:sz w:val="18"/>
           <w:szCs w:val="22"/>
         </w:rPr>
         <w:t xml:space="preserve"> </w:t>
+      </w:r>
+      <w:r>
+        <w:rPr>
+          <w:sz w:val="18"/>
+          <w:szCs w:val="22"/>
+        </w:rPr>
+        <w:t xml:space="preserve">quanto maior for </w:t>
       </w:r>
       <m:oMath>
         <m:r>
           <w:rPr>
             <w:rFonts w:ascii="Cambria Math" w:hAnsi="Cambria Math"/>
-            <w:sz w:val="18"/>
-            <w:szCs w:val="22"/>
+            <w:sz w:val="20"/>
           </w:rPr>
           <m:t>N</m:t>
         </m:r>
@@ -983,6 +787,13 @@
           <w:sz w:val="18"/>
           <w:szCs w:val="22"/>
         </w:rPr>
+        <w:t xml:space="preserve"> (mantendo constante a massa total e as características de</w:t>
+      </w:r>
+      <w:r>
+        <w:rPr>
+          <w:sz w:val="18"/>
+          <w:szCs w:val="22"/>
+        </w:rPr>
         <w:t xml:space="preserve"> </w:t>
       </w:r>
       <w:r>
@@ -990,202 +801,174 @@
           <w:sz w:val="18"/>
           <w:szCs w:val="22"/>
         </w:rPr>
-        <w:t>(mantendo constante a massa total e as características de</w:t>
+        <w:t xml:space="preserve">elasticidade da mola). </w:t>
       </w:r>
     </w:p>
     <w:p>
       <w:pPr>
-        <w:pStyle w:val="07Artigotexto"/>
-        <w:rPr>
-          <w:sz w:val="18"/>
-          <w:szCs w:val="22"/>
-        </w:rPr>
-      </w:pPr>
-      <w:r>
-        <w:rPr>
-          <w:sz w:val="18"/>
-          <w:szCs w:val="22"/>
-        </w:rPr>
-        <w:t xml:space="preserve">elasticidade da mola). </w:t>
+        <w:suppressAutoHyphens/>
+        <w:spacing w:before="0" w:line="300" w:lineRule="exact"/>
+        <w:ind w:right="1134" w:firstLine="0"/>
+        <w:rPr>
+          <w:sz w:val="18"/>
+          <w:szCs w:val="22"/>
+        </w:rPr>
+      </w:pPr>
+      <w:r>
+        <w:rPr>
+          <w:sz w:val="18"/>
+          <w:szCs w:val="22"/>
+        </w:rPr>
+        <w:t>Consideramos que este trabalho permite identificar claramente os elementos</w:t>
+      </w:r>
+      <w:r>
+        <w:rPr>
+          <w:sz w:val="18"/>
+          <w:szCs w:val="22"/>
+        </w:rPr>
+        <w:t xml:space="preserve"> </w:t>
+      </w:r>
+      <w:r>
+        <w:rPr>
+          <w:sz w:val="18"/>
+          <w:szCs w:val="22"/>
+        </w:rPr>
+        <w:t>essenciais do modelo de mola ideal e pôr em evidência situações em que ele é</w:t>
+      </w:r>
+      <w:r>
+        <w:rPr>
+          <w:sz w:val="18"/>
+          <w:szCs w:val="22"/>
+        </w:rPr>
+        <w:t xml:space="preserve"> </w:t>
+      </w:r>
+      <w:r>
+        <w:rPr>
+          <w:sz w:val="18"/>
+          <w:szCs w:val="22"/>
+        </w:rPr>
+        <w:t>inapropriado. Parece-nos um problema adequado para mostrar a necessidade de uma descrição contínua da deformação e tensão das molas em situações em que a própria dinâmica das molas é relevante, e para ilustrar essas descrições contínuas (teorias de campo) como limite de teorias discretas em que o número de elementos do sistema em análise (logo, de graus de liberdade) tende para um infinito não numerável.</w:t>
       </w:r>
     </w:p>
     <w:p>
       <w:pPr>
         <w:pStyle w:val="07Artigotexto"/>
-        <w:rPr>
-          <w:sz w:val="18"/>
-          <w:szCs w:val="22"/>
-        </w:rPr>
-      </w:pPr>
-      <w:r>
-        <w:rPr>
-          <w:sz w:val="18"/>
-          <w:szCs w:val="22"/>
-        </w:rPr>
-        <w:t>Consideramos que este trabalho permite identificar claramente os elementos</w:t>
-      </w:r>
+        <w:ind w:right="1134"/>
+        <w:rPr>
+          <w:caps/>
+        </w:rPr>
+      </w:pPr>
     </w:p>
     <w:p>
       <w:pPr>
-        <w:pStyle w:val="07Artigotexto"/>
-        <w:rPr>
-          <w:sz w:val="18"/>
-          <w:szCs w:val="22"/>
-        </w:rPr>
-      </w:pPr>
-      <w:r>
-        <w:rPr>
-          <w:sz w:val="18"/>
-          <w:szCs w:val="22"/>
-        </w:rPr>
-        <w:t xml:space="preserve">essenciais do modelo de mola ideal e pôr </w:t>
-      </w:r>
-      <w:r>
-        <w:rPr>
-          <w:sz w:val="18"/>
-          <w:szCs w:val="22"/>
-        </w:rPr>
-        <w:t xml:space="preserve">em </w:t>
-      </w:r>
-      <w:r>
-        <w:rPr>
-          <w:sz w:val="18"/>
-          <w:szCs w:val="22"/>
-        </w:rPr>
-        <w:t>evidência situações em que ele é</w:t>
+        <w:pStyle w:val="10Referenciastexto"/>
+      </w:pPr>
+      <w:r>
+        <w:t xml:space="preserve">[1] </w:t>
+      </w:r>
+      <w:r>
+        <w:t>YouTube</w:t>
+      </w:r>
+      <w:r>
+        <w:t xml:space="preserve"> (</w:t>
+      </w:r>
+      <w:hyperlink r:id="rId6" w:history="1">
+        <w:r>
+          <w:rPr>
+            <w:rStyle w:val="Hiperligao"/>
+          </w:rPr>
+          <w:t>https://www.youtube.com/watch?v=uiyMuHuCFo4</w:t>
+        </w:r>
+      </w:hyperlink>
+      <w:r>
+        <w:t>)</w:t>
       </w:r>
     </w:p>
     <w:p>
       <w:pPr>
-        <w:pStyle w:val="07Artigotexto"/>
-        <w:rPr>
-          <w:sz w:val="18"/>
-          <w:szCs w:val="22"/>
-        </w:rPr>
-      </w:pPr>
-      <w:r>
-        <w:rPr>
-          <w:sz w:val="18"/>
-          <w:szCs w:val="22"/>
-        </w:rPr>
-        <w:t>inapropriado. Simultaneamente, pode ser usado para ilustrar a possibilidade de</w:t>
+        <w:pStyle w:val="10Referenciastexto"/>
+      </w:pPr>
+      <w:r>
+        <w:t xml:space="preserve">[2] </w:t>
+      </w:r>
+      <w:proofErr w:type="spellStart"/>
+      <w:r>
+        <w:t>P</w:t>
+      </w:r>
+      <w:r>
+        <w:t>ython</w:t>
+      </w:r>
+      <w:proofErr w:type="spellEnd"/>
+      <w:r>
+        <w:t xml:space="preserve"> (</w:t>
+      </w:r>
+      <w:hyperlink r:id="rId7" w:history="1">
+        <w:r>
+          <w:rPr>
+            <w:rStyle w:val="Hiperligao"/>
+          </w:rPr>
+          <w:t>https://www.python.org/</w:t>
+        </w:r>
+      </w:hyperlink>
+      <w:r>
+        <w:t>);</w:t>
+      </w:r>
+      <w:r>
+        <w:t xml:space="preserve"> </w:t>
+      </w:r>
+      <w:proofErr w:type="spellStart"/>
+      <w:r>
+        <w:t>N</w:t>
+      </w:r>
+      <w:r>
+        <w:t>umpy</w:t>
+      </w:r>
+      <w:proofErr w:type="spellEnd"/>
+      <w:r>
+        <w:t xml:space="preserve"> (</w:t>
+      </w:r>
+      <w:hyperlink r:id="rId8" w:history="1">
+        <w:r>
+          <w:rPr>
+            <w:rStyle w:val="Hiperligao"/>
+          </w:rPr>
+          <w:t>https://numpy.org/</w:t>
+        </w:r>
+      </w:hyperlink>
+      <w:r>
+        <w:t>)</w:t>
+      </w:r>
+      <w:r>
+        <w:t>;</w:t>
+      </w:r>
+      <w:r>
+        <w:t xml:space="preserve"> </w:t>
+      </w:r>
+      <w:proofErr w:type="spellStart"/>
+      <w:r>
+        <w:t>S</w:t>
+      </w:r>
+      <w:r>
+        <w:t>cipy</w:t>
+      </w:r>
+      <w:proofErr w:type="spellEnd"/>
+      <w:r>
+        <w:t xml:space="preserve"> (</w:t>
+      </w:r>
+      <w:hyperlink r:id="rId9" w:history="1">
+        <w:r>
+          <w:rPr>
+            <w:rStyle w:val="Hiperligao"/>
+          </w:rPr>
+          <w:t>https://scipy.org/</w:t>
+        </w:r>
+      </w:hyperlink>
+      <w:r>
+        <w:t>)</w:t>
       </w:r>
     </w:p>
     <w:p>
       <w:pPr>
-        <w:pStyle w:val="07Artigotexto"/>
-        <w:rPr>
-          <w:sz w:val="18"/>
-          <w:szCs w:val="22"/>
-        </w:rPr>
-      </w:pPr>
-      <w:r>
-        <w:rPr>
-          <w:sz w:val="18"/>
-          <w:szCs w:val="22"/>
-        </w:rPr>
-        <w:t>desenvolvimento de teorias de campo como limite de teorias discretas quando o</w:t>
-      </w:r>
-    </w:p>
-    <w:p>
-      <w:pPr>
-        <w:pStyle w:val="07Artigotexto"/>
-        <w:rPr>
-          <w:sz w:val="18"/>
-          <w:szCs w:val="22"/>
-        </w:rPr>
-      </w:pPr>
-      <w:r>
-        <w:rPr>
-          <w:sz w:val="18"/>
-          <w:szCs w:val="22"/>
-        </w:rPr>
-        <w:t>número de elementos do sistema em análise tende para um infinito não</w:t>
-      </w:r>
-    </w:p>
-    <w:p>
-      <w:pPr>
-        <w:pStyle w:val="07Artigotexto"/>
-      </w:pPr>
-      <w:r>
-        <w:rPr>
-          <w:sz w:val="18"/>
-          <w:szCs w:val="22"/>
-        </w:rPr>
-        <w:t>numerável.</w:t>
-      </w:r>
-    </w:p>
-    <w:p>
-      <w:pPr>
-        <w:pStyle w:val="07Artigotexto"/>
-        <w:rPr>
-          <w:caps/>
-        </w:rPr>
-      </w:pPr>
-    </w:p>
-    <w:p>
-      <w:pPr>
-        <w:pStyle w:val="10Referenciastexto"/>
-      </w:pPr>
-      <w:r>
-        <w:t xml:space="preserve">[1] </w:t>
-      </w:r>
-      <w:r>
-        <w:t>YouTube</w:t>
-      </w:r>
-      <w:r>
-        <w:t xml:space="preserve"> (</w:t>
-      </w:r>
-      <w:r>
-        <w:rPr>
-          <w:color w:val="9A4D00"/>
-        </w:rPr>
-        <w:t>https://www.youtube.com/watch?v=uiyMuHuCFo4</w:t>
-      </w:r>
-      <w:r>
-        <w:t>)</w:t>
-      </w:r>
-    </w:p>
-    <w:p>
-      <w:pPr>
-        <w:pStyle w:val="10Referenciastexto"/>
-      </w:pPr>
-      <w:r>
-        <w:t xml:space="preserve">[2] </w:t>
-      </w:r>
-      <w:proofErr w:type="spellStart"/>
-      <w:r>
-        <w:t>P</w:t>
-      </w:r>
-      <w:r>
-        <w:t>ython</w:t>
-      </w:r>
-      <w:proofErr w:type="spellEnd"/>
-      <w:r>
-        <w:t xml:space="preserve">, </w:t>
-      </w:r>
-      <w:proofErr w:type="spellStart"/>
-      <w:r>
-        <w:t>N</w:t>
-      </w:r>
-      <w:r>
-        <w:t>umpy</w:t>
-      </w:r>
-      <w:proofErr w:type="spellEnd"/>
-      <w:r>
-        <w:t xml:space="preserve">, </w:t>
-      </w:r>
-      <w:proofErr w:type="spellStart"/>
-      <w:r>
-        <w:t>S</w:t>
-      </w:r>
-      <w:r>
-        <w:t>cipy</w:t>
-      </w:r>
-      <w:proofErr w:type="spellEnd"/>
-    </w:p>
-    <w:p>
-      <w:pPr>
         <w:pStyle w:val="10Referenciastexto"/>
         <w:rPr>
           <w:sz w:val="20"/>
@@ -1203,12 +986,14 @@
       <w:r>
         <w:t xml:space="preserve"> (</w:t>
       </w:r>
-      <w:r>
-        <w:rPr>
-          <w:color w:val="9A4D00"/>
-        </w:rPr>
-        <w:t>https://physlets.org/tracker/</w:t>
-      </w:r>
+      <w:hyperlink r:id="rId10" w:history="1">
+        <w:r>
+          <w:rPr>
+            <w:rStyle w:val="Hiperligao"/>
+          </w:rPr>
+          <w:t>https://physlets.org/tracker/</w:t>
+        </w:r>
+      </w:hyperlink>
       <w:r>
         <w:t>)</w:t>
       </w:r>

</xml_diff>

<commit_message>
Final changes of Resumo.docx
</commit_message>
<xml_diff>
--- a/docs/resumo/Resumo.docx
+++ b/docs/resumo/Resumo.docx
@@ -181,7 +181,7 @@
           <w:rPr>
             <w:rStyle w:val="Hiperligao"/>
           </w:rPr>
-          <w:t>amoreira@ubi.com</w:t>
+          <w:t>amoreira@ubi.pt</w:t>
         </w:r>
       </w:hyperlink>
       <w:r>
@@ -421,7 +421,23 @@
           <w:sz w:val="18"/>
           <w:szCs w:val="22"/>
         </w:rPr>
-        <w:t>(1) não tendo massa, não tem inércia; logo, a sua deformação é sempre uniforme, o que significa que a força elástica sobre a extremidade inferior altera-se instantaneamente assim que a extremidade superior inicia a</w:t>
+        <w:t xml:space="preserve">(1) não tendo massa, não tem inércia; logo, a sua deformação é sempre uniforme, o que significa que a força elástica sobre a extremidade inferior </w:t>
+      </w:r>
+      <w:proofErr w:type="gramStart"/>
+      <w:r>
+        <w:rPr>
+          <w:sz w:val="18"/>
+          <w:szCs w:val="22"/>
+        </w:rPr>
+        <w:t>altera-se</w:t>
+      </w:r>
+      <w:proofErr w:type="gramEnd"/>
+      <w:r>
+        <w:rPr>
+          <w:sz w:val="18"/>
+          <w:szCs w:val="22"/>
+        </w:rPr>
+        <w:t xml:space="preserve"> instantaneamente assim que a extremidade superior inicia a</w:t>
       </w:r>
       <w:r>
         <w:rPr>
@@ -449,7 +465,51 @@
           <w:sz w:val="18"/>
           <w:szCs w:val="22"/>
         </w:rPr>
-        <w:t>Mas será possível dar conta deste comportamento das molas reais considerando</w:t>
+        <w:t xml:space="preserve">Mas será possível dar conta </w:t>
+      </w:r>
+      <w:r>
+        <w:rPr>
+          <w:sz w:val="18"/>
+          <w:szCs w:val="22"/>
+        </w:rPr>
+        <w:t>do</w:t>
+      </w:r>
+      <w:r>
+        <w:rPr>
+          <w:sz w:val="18"/>
+          <w:szCs w:val="22"/>
+        </w:rPr>
+        <w:t xml:space="preserve"> comportamento das </w:t>
+      </w:r>
+      <w:proofErr w:type="gramStart"/>
+      <w:r>
+        <w:rPr>
+          <w:sz w:val="18"/>
+          <w:szCs w:val="22"/>
+        </w:rPr>
+        <w:t xml:space="preserve">molas reais </w:t>
+      </w:r>
+      <w:r>
+        <w:rPr>
+          <w:sz w:val="18"/>
+          <w:szCs w:val="22"/>
+        </w:rPr>
+        <w:t>ilustrado</w:t>
+      </w:r>
+      <w:proofErr w:type="gramEnd"/>
+      <w:r>
+        <w:rPr>
+          <w:sz w:val="18"/>
+          <w:szCs w:val="22"/>
+        </w:rPr>
+        <w:t xml:space="preserve"> nos vídeos referidos </w:t>
+      </w:r>
+      <w:r>
+        <w:rPr>
+          <w:sz w:val="18"/>
+          <w:szCs w:val="22"/>
+        </w:rPr>
+        <w:t>considerando</w:t>
       </w:r>
       <w:r>
         <w:rPr>
@@ -581,23 +641,49 @@
         </w:rPr>
         <w:t>massas iguais ligadas sequencialmente por molas iguais.</w:t>
       </w:r>
-    </w:p>
-    <w:p>
-      <w:pPr>
-        <w:suppressAutoHyphens/>
-        <w:spacing w:before="0" w:line="300" w:lineRule="exact"/>
-        <w:ind w:right="1134" w:firstLine="0"/>
-        <w:rPr>
-          <w:sz w:val="18"/>
-          <w:szCs w:val="22"/>
-        </w:rPr>
-      </w:pPr>
-      <w:r>
-        <w:rPr>
-          <w:sz w:val="18"/>
-          <w:szCs w:val="22"/>
-        </w:rPr>
-        <w:t>Esta conclusão foi verificada experimentalmente usando uma mola real de aço e</w:t>
+      <w:r>
+        <w:rPr>
+          <w:sz w:val="18"/>
+          <w:szCs w:val="22"/>
+        </w:rPr>
+        <w:t xml:space="preserve"> </w:t>
+      </w:r>
+      <w:r>
+        <w:rPr>
+          <w:sz w:val="18"/>
+          <w:szCs w:val="22"/>
+        </w:rPr>
+        <w:t xml:space="preserve">Esta </w:t>
+      </w:r>
+      <w:r>
+        <w:rPr>
+          <w:sz w:val="18"/>
+          <w:szCs w:val="22"/>
+        </w:rPr>
+        <w:t>análise</w:t>
+      </w:r>
+      <w:r>
+        <w:rPr>
+          <w:sz w:val="18"/>
+          <w:szCs w:val="22"/>
+        </w:rPr>
+        <w:t xml:space="preserve"> foi verificada experimentalmente usando </w:t>
+      </w:r>
+      <w:proofErr w:type="gramStart"/>
+      <w:r>
+        <w:rPr>
+          <w:sz w:val="18"/>
+          <w:szCs w:val="22"/>
+        </w:rPr>
+        <w:t>uma mola real</w:t>
+      </w:r>
+      <w:proofErr w:type="gramEnd"/>
+      <w:r>
+        <w:rPr>
+          <w:sz w:val="18"/>
+          <w:szCs w:val="22"/>
+        </w:rPr>
+        <w:t xml:space="preserve"> de aço e</w:t>
       </w:r>
       <w:r>
         <w:rPr>
@@ -657,7 +743,21 @@
           <w:sz w:val="18"/>
           <w:szCs w:val="22"/>
         </w:rPr>
-        <w:t xml:space="preserve">A queda deste </w:t>
+        <w:t>A queda deste sistema</w:t>
+      </w:r>
+      <w:r>
+        <w:rPr>
+          <w:sz w:val="18"/>
+          <w:szCs w:val="22"/>
+        </w:rPr>
+        <w:t xml:space="preserve"> </w:t>
+      </w:r>
+      <w:r>
+        <w:rPr>
+          <w:sz w:val="18"/>
+          <w:szCs w:val="22"/>
+        </w:rPr>
+        <w:t xml:space="preserve">foi registada em </w:t>
       </w:r>
       <w:r>
         <w:rPr>
@@ -665,21 +765,7 @@
           <w:szCs w:val="22"/>
         </w:rPr>
         <w:lastRenderedPageBreak/>
-        <w:t>sistema</w:t>
-      </w:r>
-      <w:r>
-        <w:rPr>
-          <w:sz w:val="18"/>
-          <w:szCs w:val="22"/>
-        </w:rPr>
-        <w:t xml:space="preserve"> </w:t>
-      </w:r>
-      <w:r>
-        <w:rPr>
-          <w:sz w:val="18"/>
-          <w:szCs w:val="22"/>
-        </w:rPr>
-        <w:t xml:space="preserve">foi registada em vídeo a 120 </w:t>
+        <w:t xml:space="preserve">vídeo a 120 </w:t>
       </w:r>
       <w:proofErr w:type="spellStart"/>
       <w:r>
@@ -743,7 +829,23 @@
           <w:sz w:val="18"/>
           <w:szCs w:val="22"/>
         </w:rPr>
-        <w:t>Verifica-se que a queda das molas reais pode de facto ser aproximada</w:t>
+        <w:t xml:space="preserve">Verifica-se que a queda </w:t>
+      </w:r>
+      <w:proofErr w:type="gramStart"/>
+      <w:r>
+        <w:rPr>
+          <w:sz w:val="18"/>
+          <w:szCs w:val="22"/>
+        </w:rPr>
+        <w:t>das molas reais</w:t>
+      </w:r>
+      <w:proofErr w:type="gramEnd"/>
+      <w:r>
+        <w:rPr>
+          <w:sz w:val="18"/>
+          <w:szCs w:val="22"/>
+        </w:rPr>
+        <w:t xml:space="preserve"> pode de facto ser aproximada</w:t>
       </w:r>
       <w:r>
         <w:rPr>

</xml_diff>